<commit_message>
Renamed proxy role to load_balancer throughout module Renamed Proxy description to Load Balancer throughout module Renamed proxy.rb file to load_balancer.rb throught module
</commit_message>
<xml_diff>
--- a/12-roles.docx
+++ b/12-roles.docx
@@ -6,17 +6,16 @@
       <w:pPr>
         <w:pStyle w:val="Heading2"/>
       </w:pPr>
-      <w:r>
-        <w:t xml:space="preserve">12: </w:t>
-      </w:r>
-      <w:r>
-        <w:t>Roles</w:t>
-      </w:r>
-    </w:p>
-    <w:p/>
-    <w:p>
-      <w:r>
-        <w:object w:dxaOrig="12771" w:dyaOrig="7200">
+      <w:bookmarkStart w:id="0" w:name="_GoBack"/>
+      <w:bookmarkEnd w:id="0"/>
+      <w:r>
+        <w:t>12: Roles</w:t>
+      </w:r>
+    </w:p>
+    <w:p/>
+    <w:p>
+      <w:r>
+        <w:object w:dxaOrig="12805" w:dyaOrig="7189">
           <v:shapetype id="_x0000_t75" coordsize="21600,21600" o:spt="75" o:preferrelative="t" path="m@4@5l@4@11@9@11@9@5xe" filled="f" stroked="f">
             <v:stroke joinstyle="miter"/>
             <v:formulas>
@@ -36,7 +35,7 @@
             <v:path o:extrusionok="f" gradientshapeok="t" o:connecttype="rect"/>
             <o:lock v:ext="edit" aspectratio="t"/>
           </v:shapetype>
-          <v:shape id="_x0000_i1025" type="#_x0000_t75" style="width:478.95pt;height:270.45pt" o:ole="">
+          <v:shape id="_x0000_i1025" type="#_x0000_t75" style="width:480.55pt;height:269.6pt" o:ole="">
             <v:imagedata r:id="rId7" o:title=""/>
             <w10:bordertop type="single" width="4" shadow="t"/>
             <w10:borderleft type="single" width="4" shadow="t"/>
@@ -66,8 +65,8 @@
     <w:p/>
     <w:p>
       <w:r>
-        <w:object w:dxaOrig="12770" w:dyaOrig="7199">
-          <v:shape id="_x0000_i1026" type="#_x0000_t75" style="width:478.95pt;height:270.45pt" o:ole="">
+        <w:object w:dxaOrig="12805" w:dyaOrig="7189">
+          <v:shape id="_x0000_i1026" type="#_x0000_t75" style="width:480.55pt;height:269.6pt" o:ole="">
             <v:imagedata r:id="rId9" o:title=""/>
             <w10:bordertop type="single" width="4" shadow="t"/>
             <w10:borderleft type="single" width="4" shadow="t"/>
@@ -81,7 +80,6 @@
         </w:object>
       </w:r>
     </w:p>
-    <w:p/>
     <w:p>
       <w:r>
         <w:t>In this module you will give your nodes a role to better describe them so you can configure them in a similar manner.</w:t>
@@ -103,8 +101,8 @@
     <w:p/>
     <w:p>
       <w:r>
-        <w:object w:dxaOrig="12770" w:dyaOrig="7199">
-          <v:shape id="_x0000_i1027" type="#_x0000_t75" style="width:478.95pt;height:270.45pt" o:ole="">
+        <w:object w:dxaOrig="12805" w:dyaOrig="7189">
+          <v:shape id="_x0000_i1027" type="#_x0000_t75" style="width:480.55pt;height:269.6pt" o:ole="">
             <v:imagedata r:id="rId11" o:title=""/>
             <w10:bordertop type="single" width="4" shadow="t"/>
             <w10:borderleft type="single" width="4" shadow="t"/>
@@ -152,8 +150,8 @@
     <w:p/>
     <w:p>
       <w:r>
-        <w:object w:dxaOrig="12770" w:dyaOrig="7199">
-          <v:shape id="_x0000_i1028" type="#_x0000_t75" style="width:478.95pt;height:270.45pt" o:ole="">
+        <w:object w:dxaOrig="12805" w:dyaOrig="7189">
+          <v:shape id="_x0000_i1028" type="#_x0000_t75" style="width:480.55pt;height:269.6pt" o:ole="">
             <v:imagedata r:id="rId13" o:title=""/>
             <w10:bordertop type="single" width="4" shadow="t"/>
             <w10:borderleft type="single" width="4" shadow="t"/>
@@ -192,8 +190,8 @@
     <w:p/>
     <w:p>
       <w:r>
-        <w:object w:dxaOrig="12770" w:dyaOrig="7199">
-          <v:shape id="_x0000_i1029" type="#_x0000_t75" style="width:478.95pt;height:270.45pt" o:ole="">
+        <w:object w:dxaOrig="12805" w:dyaOrig="7189">
+          <v:shape id="_x0000_i1029" type="#_x0000_t75" style="width:480.55pt;height:269.6pt" o:ole="">
             <v:imagedata r:id="rId15" o:title=""/>
             <w10:bordertop type="single" width="4" shadow="t"/>
             <w10:borderleft type="single" width="4" shadow="t"/>
@@ -210,7 +208,7 @@
     <w:p/>
     <w:p>
       <w:r>
-        <w:t xml:space="preserve">In this section you will create a proxy role and assign it to the run list of node2. You will also will create a web role and assign it to the run list of node1 and node3. </w:t>
+        <w:t xml:space="preserve">In this section you will create a load_balancer role and assign it to the run list of node2. You will also will create a web role and assign it to the run list of node1 and node3. </w:t>
       </w:r>
     </w:p>
     <w:p/>
@@ -236,8 +234,8 @@
     <w:p/>
     <w:p>
       <w:r>
-        <w:object w:dxaOrig="12770" w:dyaOrig="7199">
-          <v:shape id="_x0000_i1030" type="#_x0000_t75" style="width:478.95pt;height:270.45pt" o:ole="">
+        <w:object w:dxaOrig="12805" w:dyaOrig="7189">
+          <v:shape id="_x0000_i1030" type="#_x0000_t75" style="width:480.55pt;height:269.6pt" o:ole="">
             <v:imagedata r:id="rId17" o:title=""/>
             <w10:bordertop type="single" width="4" shadow="t"/>
             <w10:borderleft type="single" width="4" shadow="t"/>
@@ -273,8 +271,8 @@
     <w:p/>
     <w:p>
       <w:r>
-        <w:object w:dxaOrig="12770" w:dyaOrig="7199">
-          <v:shape id="_x0000_i1031" type="#_x0000_t75" style="width:478.95pt;height:270.45pt" o:ole="">
+        <w:object w:dxaOrig="12805" w:dyaOrig="7189">
+          <v:shape id="_x0000_i1031" type="#_x0000_t75" style="width:480.55pt;height:269.6pt" o:ole="">
             <v:imagedata r:id="rId19" o:title=""/>
             <w10:bordertop type="single" width="4" shadow="t"/>
             <w10:borderleft type="single" width="4" shadow="t"/>
@@ -310,8 +308,8 @@
     <w:p/>
     <w:p>
       <w:r>
-        <w:object w:dxaOrig="12770" w:dyaOrig="7199">
-          <v:shape id="_x0000_i1032" type="#_x0000_t75" style="width:478.95pt;height:270.45pt" o:ole="">
+        <w:object w:dxaOrig="12805" w:dyaOrig="7189">
+          <v:shape id="_x0000_i1032" type="#_x0000_t75" style="width:480.55pt;height:269.6pt" o:ole="">
             <v:imagedata r:id="rId21" o:title=""/>
             <w10:bordertop type="single" width="4" shadow="t"/>
             <w10:borderleft type="single" width="4" shadow="t"/>
@@ -357,8 +355,8 @@
     <w:p/>
     <w:p>
       <w:r>
-        <w:object w:dxaOrig="12770" w:dyaOrig="7199">
-          <v:shape id="_x0000_i1033" type="#_x0000_t75" style="width:478.95pt;height:270.45pt" o:ole="">
+        <w:object w:dxaOrig="12805" w:dyaOrig="7189">
+          <v:shape id="_x0000_i1033" type="#_x0000_t75" style="width:480.55pt;height:269.6pt" o:ole="">
             <v:imagedata r:id="rId23" o:title=""/>
             <w10:bordertop type="single" width="4" shadow="t"/>
             <w10:borderleft type="single" width="4" shadow="t"/>
@@ -375,7 +373,7 @@
     <w:p/>
     <w:p>
       <w:r>
-        <w:t>Create a file named proxy.rb. This is a ruby file that contains specific methods that allow you to express details about the role. You'll see that the role has a name, a description, and run list.</w:t>
+        <w:t>Create a file named load_balancer.rb. This is a ruby file that contains specific methods that allow you to express details about the role. You'll see that the role has a name, a description, and run list.</w:t>
       </w:r>
     </w:p>
     <w:p/>
@@ -393,7 +391,7 @@
     <w:p/>
     <w:p>
       <w:r>
-        <w:t>The run list defines the list of recipes that give the role its purpose. Currently the proxy role defines a single recipe - the myhaproxy cookbook's default recipe.</w:t>
+        <w:t>The run list defines the list of recipes that give the role its purpose. Currently the load_balancer role defines a single recipe - the myhaproxy cookbook's default recipe.</w:t>
       </w:r>
     </w:p>
     <w:p/>
@@ -412,8 +410,8 @@
     <w:p/>
     <w:p>
       <w:r>
-        <w:object w:dxaOrig="12770" w:dyaOrig="7199">
-          <v:shape id="_x0000_i1034" type="#_x0000_t75" style="width:478.95pt;height:270.45pt" o:ole="">
+        <w:object w:dxaOrig="12805" w:dyaOrig="7189">
+          <v:shape id="_x0000_i1034" type="#_x0000_t75" style="width:480.55pt;height:269.6pt" o:ole="">
             <v:imagedata r:id="rId25" o:title=""/>
             <w10:bordertop type="single" width="4" shadow="t"/>
             <w10:borderleft type="single" width="4" shadow="t"/>
@@ -430,13 +428,13 @@
     <w:p/>
     <w:p>
       <w:r>
-        <w:t>Now you need to upload it to the Chef Server. This is done through the command 'knife role from file proxy.rb'.</w:t>
-      </w:r>
-    </w:p>
-    <w:p/>
-    <w:p>
-      <w:r>
-        <w:t>The knife tool understands that you are uploading a role file and will look within the roles folder to find a file named knife role from file proxy.rb.</w:t>
+        <w:t>Now you need to upload it to the Chef Server. This is done through the command 'knife role from file load_balancer.rb'.</w:t>
+      </w:r>
+    </w:p>
+    <w:p/>
+    <w:p>
+      <w:r>
+        <w:t>The knife tool understands that you are uploading a role file and will look within the roles folder to find a file named knife role from file load_balancer.rb.</w:t>
       </w:r>
     </w:p>
     <w:p/>
@@ -455,8 +453,8 @@
     <w:p/>
     <w:p>
       <w:r>
-        <w:object w:dxaOrig="12770" w:dyaOrig="7199">
-          <v:shape id="_x0000_i1035" type="#_x0000_t75" style="width:478.95pt;height:270.45pt" o:ole="">
+        <w:object w:dxaOrig="12805" w:dyaOrig="7189">
+          <v:shape id="_x0000_i1035" type="#_x0000_t75" style="width:480.55pt;height:269.6pt" o:ole="">
             <v:imagedata r:id="rId27" o:title=""/>
             <w10:bordertop type="single" width="4" shadow="t"/>
             <w10:borderleft type="single" width="4" shadow="t"/>
@@ -492,8 +490,8 @@
     <w:p/>
     <w:p>
       <w:r>
-        <w:object w:dxaOrig="12770" w:dyaOrig="7199">
-          <v:shape id="_x0000_i1036" type="#_x0000_t75" style="width:478.95pt;height:270.45pt" o:ole="">
+        <w:object w:dxaOrig="12805" w:dyaOrig="7189">
+          <v:shape id="_x0000_i1036" type="#_x0000_t75" style="width:480.55pt;height:269.6pt" o:ole="">
             <v:imagedata r:id="rId29" o:title=""/>
             <w10:bordertop type="single" width="4" shadow="t"/>
             <w10:borderleft type="single" width="4" shadow="t"/>
@@ -510,7 +508,7 @@
     <w:p/>
     <w:p>
       <w:r>
-        <w:t>You can ask for more details about a specific role using the above command. In this example we are requesting specific details about the role named proxy.</w:t>
+        <w:t>You can ask for more details about a specific role using the above command. In this example we are requesting specific details about the role named load_balancer.</w:t>
       </w:r>
     </w:p>
     <w:p/>
@@ -529,8 +527,8 @@
     <w:p/>
     <w:p>
       <w:r>
-        <w:object w:dxaOrig="12770" w:dyaOrig="7199">
-          <v:shape id="_x0000_i1037" type="#_x0000_t75" style="width:478.95pt;height:270.45pt" o:ole="">
+        <w:object w:dxaOrig="12805" w:dyaOrig="7189">
+          <v:shape id="_x0000_i1037" type="#_x0000_t75" style="width:480.55pt;height:269.6pt" o:ole="">
             <v:imagedata r:id="rId31" o:title=""/>
             <w10:bordertop type="single" width="4" shadow="t"/>
             <w10:borderleft type="single" width="4" shadow="t"/>
@@ -566,8 +564,8 @@
     <w:p/>
     <w:p>
       <w:r>
-        <w:object w:dxaOrig="12770" w:dyaOrig="7199">
-          <v:shape id="_x0000_i1038" type="#_x0000_t75" style="width:478.95pt;height:270.45pt" o:ole="">
+        <w:object w:dxaOrig="12805" w:dyaOrig="7189">
+          <v:shape id="_x0000_i1038" type="#_x0000_t75" style="width:480.55pt;height:269.6pt" o:ole="">
             <v:imagedata r:id="rId33" o:title=""/>
             <w10:bordertop type="single" width="4" shadow="t"/>
             <w10:borderleft type="single" width="4" shadow="t"/>
@@ -584,7 +582,7 @@
     <w:p/>
     <w:p>
       <w:r>
-        <w:t xml:space="preserve">The last step is to redefine the run list for node2. We want the run list to contain only the proxy role. </w:t>
+        <w:t xml:space="preserve">The last step is to redefine the run list for node2. We want the run list to contain only the load_balancer role. </w:t>
       </w:r>
     </w:p>
     <w:p/>
@@ -610,8 +608,8 @@
     <w:p/>
     <w:p>
       <w:r>
-        <w:object w:dxaOrig="12770" w:dyaOrig="7199">
-          <v:shape id="_x0000_i1039" type="#_x0000_t75" style="width:478.95pt;height:270.45pt" o:ole="">
+        <w:object w:dxaOrig="12805" w:dyaOrig="7189">
+          <v:shape id="_x0000_i1039" type="#_x0000_t75" style="width:480.55pt;height:269.6pt" o:ole="">
             <v:imagedata r:id="rId35" o:title=""/>
             <w10:bordertop type="single" width="4" shadow="t"/>
             <w10:borderleft type="single" width="4" shadow="t"/>
@@ -648,8 +646,8 @@
     <w:p/>
     <w:p>
       <w:r>
-        <w:object w:dxaOrig="12770" w:dyaOrig="7199">
-          <v:shape id="_x0000_i1040" type="#_x0000_t75" style="width:478.95pt;height:270.45pt" o:ole="">
+        <w:object w:dxaOrig="12805" w:dyaOrig="7189">
+          <v:shape id="_x0000_i1040" type="#_x0000_t75" style="width:480.55pt;height:269.6pt" o:ole="">
             <v:imagedata r:id="rId37" o:title=""/>
             <w10:bordertop type="single" width="4" shadow="t"/>
             <w10:borderleft type="single" width="4" shadow="t"/>
@@ -672,7 +670,7 @@
     <w:p/>
     <w:p>
       <w:r>
-        <w:t>In this instance we only interested in having node2 run the command so we can get a little more creative with the search criteria and find nodes with the role proxy. In this case there is only one result.</w:t>
+        <w:t>In this instance we only interested in having node2 run the command so we can get a little more creative with the search criteria and find nodes with the role load_balancer. In this case there is only one result.</w:t>
       </w:r>
     </w:p>
     <w:p/>
@@ -697,8 +695,8 @@
     <w:p/>
     <w:p>
       <w:r>
-        <w:object w:dxaOrig="12770" w:dyaOrig="7199">
-          <v:shape id="_x0000_i1041" type="#_x0000_t75" style="width:478.95pt;height:270.45pt" o:ole="">
+        <w:object w:dxaOrig="12805" w:dyaOrig="7189">
+          <v:shape id="_x0000_i1041" type="#_x0000_t75" style="width:480.55pt;height:269.6pt" o:ole="">
             <v:imagedata r:id="rId39" o:title=""/>
             <w10:bordertop type="single" width="4" shadow="t"/>
             <w10:borderleft type="single" width="4" shadow="t"/>
@@ -715,7 +713,7 @@
     <w:p/>
     <w:p>
       <w:r>
-        <w:t>Now if you want to setup a new node in the future to act as a proxy server, you can now simply set the new node's run list to be the proxy role and it will have identical functionality with all the other nodes that define this role.</w:t>
+        <w:t>Now if you want to setup a new node in the future to act as a load balancer, you can now simply set the new node's run list to be the load_balancer role and it will have identical functionality with all the other nodes that define this role.</w:t>
       </w:r>
     </w:p>
     <w:p/>
@@ -735,8 +733,8 @@
     <w:p/>
     <w:p>
       <w:r>
-        <w:object w:dxaOrig="12770" w:dyaOrig="7199">
-          <v:shape id="_x0000_i1042" type="#_x0000_t75" style="width:478.95pt;height:270.45pt" o:ole="">
+        <w:object w:dxaOrig="12805" w:dyaOrig="7189">
+          <v:shape id="_x0000_i1042" type="#_x0000_t75" style="width:480.55pt;height:269.6pt" o:ole="">
             <v:imagedata r:id="rId41" o:title=""/>
             <w10:bordertop type="single" width="4" shadow="t"/>
             <w10:borderleft type="single" width="4" shadow="t"/>
@@ -781,7 +779,7 @@
           <w:rFonts w:hAnsi="Arial"/>
           <w:vanish/>
         </w:rPr>
-        <w:t>Instructor Note: Allow 10 minutes to complete this exercise.</w:t>
+        <w:t>Instructor Note: Allow 10 minutes to complete this exercise</w:t>
       </w:r>
     </w:p>
     <w:p/>
@@ -801,8 +799,8 @@
     <w:p/>
     <w:p>
       <w:r>
-        <w:object w:dxaOrig="12770" w:dyaOrig="7199">
-          <v:shape id="_x0000_i1043" type="#_x0000_t75" style="width:478.95pt;height:270.45pt" o:ole="">
+        <w:object w:dxaOrig="12805" w:dyaOrig="7189">
+          <v:shape id="_x0000_i1043" type="#_x0000_t75" style="width:480.55pt;height:269.6pt" o:ole="">
             <v:imagedata r:id="rId43" o:title=""/>
             <w10:bordertop type="single" width="4" shadow="t"/>
             <w10:borderleft type="single" width="4" shadow="t"/>
@@ -844,8 +842,8 @@
     <w:p/>
     <w:p>
       <w:r>
-        <w:object w:dxaOrig="12770" w:dyaOrig="7199">
-          <v:shape id="_x0000_i1044" type="#_x0000_t75" style="width:478.95pt;height:270.45pt" o:ole="">
+        <w:object w:dxaOrig="12805" w:dyaOrig="7189">
+          <v:shape id="_x0000_i1044" type="#_x0000_t75" style="width:480.55pt;height:269.6pt" o:ole="">
             <v:imagedata r:id="rId45" o:title=""/>
             <w10:bordertop type="single" width="4" shadow="t"/>
             <w10:borderleft type="single" width="4" shadow="t"/>
@@ -888,8 +886,8 @@
     <w:p/>
     <w:p>
       <w:r>
-        <w:object w:dxaOrig="12770" w:dyaOrig="7199">
-          <v:shape id="_x0000_i1045" type="#_x0000_t75" style="width:478.95pt;height:270.45pt" o:ole="">
+        <w:object w:dxaOrig="12805" w:dyaOrig="7189">
+          <v:shape id="_x0000_i1045" type="#_x0000_t75" style="width:480.55pt;height:269.6pt" o:ole="">
             <v:imagedata r:id="rId47" o:title=""/>
             <w10:bordertop type="single" width="4" shadow="t"/>
             <w10:borderleft type="single" width="4" shadow="t"/>
@@ -925,8 +923,8 @@
     <w:p/>
     <w:p>
       <w:r>
-        <w:object w:dxaOrig="12770" w:dyaOrig="7199">
-          <v:shape id="_x0000_i1046" type="#_x0000_t75" style="width:478.95pt;height:270.45pt" o:ole="">
+        <w:object w:dxaOrig="12805" w:dyaOrig="7189">
+          <v:shape id="_x0000_i1046" type="#_x0000_t75" style="width:480.55pt;height:269.6pt" o:ole="">
             <v:imagedata r:id="rId49" o:title=""/>
             <w10:bordertop type="single" width="4" shadow="t"/>
             <w10:borderleft type="single" width="4" shadow="t"/>
@@ -962,8 +960,8 @@
     <w:p/>
     <w:p>
       <w:r>
-        <w:object w:dxaOrig="12770" w:dyaOrig="7199">
-          <v:shape id="_x0000_i1047" type="#_x0000_t75" style="width:478.95pt;height:270.45pt" o:ole="">
+        <w:object w:dxaOrig="12805" w:dyaOrig="7189">
+          <v:shape id="_x0000_i1047" type="#_x0000_t75" style="width:480.55pt;height:269.6pt" o:ole="">
             <v:imagedata r:id="rId51" o:title=""/>
             <w10:bordertop type="single" width="4" shadow="t"/>
             <w10:borderleft type="single" width="4" shadow="t"/>
@@ -999,8 +997,8 @@
     <w:p/>
     <w:p>
       <w:r>
-        <w:object w:dxaOrig="12770" w:dyaOrig="7199">
-          <v:shape id="_x0000_i1048" type="#_x0000_t75" style="width:478.95pt;height:270.45pt" o:ole="">
+        <w:object w:dxaOrig="12805" w:dyaOrig="7189">
+          <v:shape id="_x0000_i1048" type="#_x0000_t75" style="width:480.55pt;height:269.6pt" o:ole="">
             <v:imagedata r:id="rId53" o:title=""/>
             <w10:bordertop type="single" width="4" shadow="t"/>
             <w10:borderleft type="single" width="4" shadow="t"/>
@@ -1036,8 +1034,8 @@
     <w:p/>
     <w:p>
       <w:r>
-        <w:object w:dxaOrig="12770" w:dyaOrig="7199">
-          <v:shape id="_x0000_i1049" type="#_x0000_t75" style="width:478.95pt;height:270.45pt" o:ole="">
+        <w:object w:dxaOrig="12805" w:dyaOrig="7189">
+          <v:shape id="_x0000_i1049" type="#_x0000_t75" style="width:480.55pt;height:269.6pt" o:ole="">
             <v:imagedata r:id="rId55" o:title=""/>
             <w10:bordertop type="single" width="4" shadow="t"/>
             <w10:borderleft type="single" width="4" shadow="t"/>
@@ -1074,8 +1072,8 @@
     <w:p/>
     <w:p>
       <w:r>
-        <w:object w:dxaOrig="12770" w:dyaOrig="7199">
-          <v:shape id="_x0000_i1050" type="#_x0000_t75" style="width:478.95pt;height:270.45pt" o:ole="">
+        <w:object w:dxaOrig="12805" w:dyaOrig="7189">
+          <v:shape id="_x0000_i1050" type="#_x0000_t75" style="width:480.55pt;height:269.6pt" o:ole="">
             <v:imagedata r:id="rId57" o:title=""/>
             <w10:bordertop type="single" width="4" shadow="t"/>
             <w10:borderleft type="single" width="4" shadow="t"/>
@@ -1092,7 +1090,7 @@
     <w:p/>
     <w:p>
       <w:r>
-        <w:t xml:space="preserve">With that we now have made it far easier to talk about our nodes. We can more casually describe a node as a 'web server' node or a 'proxy server' node. </w:t>
+        <w:t xml:space="preserve">With that we now have made it far easier to talk about our nodes. We can more casually describe a node as a 'web' server node or a 'load_balancer' node. </w:t>
       </w:r>
     </w:p>
     <w:p/>
@@ -1117,8 +1115,8 @@
     <w:p/>
     <w:p>
       <w:r>
-        <w:object w:dxaOrig="12770" w:dyaOrig="7199">
-          <v:shape id="_x0000_i1051" type="#_x0000_t75" style="width:478.95pt;height:270.45pt" o:ole="">
+        <w:object w:dxaOrig="12805" w:dyaOrig="7189">
+          <v:shape id="_x0000_i1051" type="#_x0000_t75" style="width:480.55pt;height:269.6pt" o:ole="">
             <v:imagedata r:id="rId59" o:title=""/>
             <w10:bordertop type="single" width="4" shadow="t"/>
             <w10:borderleft type="single" width="4" shadow="t"/>
@@ -1160,8 +1158,8 @@
     <w:p/>
     <w:p>
       <w:r>
-        <w:object w:dxaOrig="12770" w:dyaOrig="7199">
-          <v:shape id="_x0000_i1052" type="#_x0000_t75" style="width:478.95pt;height:270.45pt" o:ole="">
+        <w:object w:dxaOrig="12805" w:dyaOrig="7189">
+          <v:shape id="_x0000_i1052" type="#_x0000_t75" style="width:480.55pt;height:269.6pt" o:ole="">
             <v:imagedata r:id="rId61" o:title=""/>
             <w10:bordertop type="single" width="4" shadow="t"/>
             <w10:borderleft type="single" width="4" shadow="t"/>
@@ -1174,8 +1172,6 @@
           </o:OLEObject>
         </w:object>
       </w:r>
-      <w:bookmarkStart w:id="0" w:name="_GoBack"/>
-      <w:bookmarkEnd w:id="0"/>
     </w:p>
     <w:p/>
     <w:p/>
@@ -1193,8 +1189,8 @@
     <w:p/>
     <w:p>
       <w:r>
-        <w:object w:dxaOrig="12770" w:dyaOrig="7199">
-          <v:shape id="_x0000_i1053" type="#_x0000_t75" style="width:478.95pt;height:270.45pt" o:ole="">
+        <w:object w:dxaOrig="12805" w:dyaOrig="7189">
+          <v:shape id="_x0000_i1053" type="#_x0000_t75" style="width:480.55pt;height:269.6pt" o:ole="">
             <v:imagedata r:id="rId63" o:title=""/>
             <w10:bordertop type="single" width="4" shadow="t"/>
             <w10:borderleft type="single" width="4" shadow="t"/>
@@ -1276,6 +1272,11 @@
       <w:tab/>
       <w:t>Chef Essentials</w:t>
     </w:r>
+  </w:p>
+  <w:p>
+    <w:pPr>
+      <w:pStyle w:val="Header"/>
+    </w:pPr>
   </w:p>
 </w:hdr>
 </file>
@@ -1705,13 +1706,12 @@
   <w:style w:type="paragraph" w:default="1" w:styleId="Normal">
     <w:name w:val="Normal"/>
     <w:qFormat/>
-    <w:rsid w:val="00336311"/>
+    <w:rsid w:val="00B82833"/>
     <w:pPr>
       <w:autoSpaceDE w:val="0"/>
       <w:autoSpaceDN w:val="0"/>
       <w:adjustRightInd w:val="0"/>
       <w:spacing w:after="0" w:line="240" w:lineRule="auto"/>
-      <w:jc w:val="both"/>
     </w:pPr>
     <w:rPr>
       <w:rFonts w:ascii="Arial" w:hAnsi="Times New Roman" w:cs="Arial"/>
@@ -1841,7 +1841,7 @@
     <w:link w:val="HeaderChar"/>
     <w:uiPriority w:val="99"/>
     <w:unhideWhenUsed/>
-    <w:rsid w:val="00846A5C"/>
+    <w:rsid w:val="00B82833"/>
     <w:pPr>
       <w:tabs>
         <w:tab w:val="center" w:pos="4680"/>
@@ -1854,10 +1854,11 @@
     <w:basedOn w:val="DefaultParagraphFont"/>
     <w:link w:val="Header"/>
     <w:uiPriority w:val="99"/>
-    <w:rsid w:val="00846A5C"/>
+    <w:rsid w:val="00B82833"/>
     <w:rPr>
       <w:rFonts w:ascii="Arial" w:hAnsi="Times New Roman" w:cs="Arial"/>
       <w:kern w:val="24"/>
+      <w:sz w:val="24"/>
       <w:szCs w:val="24"/>
     </w:rPr>
   </w:style>
@@ -1867,7 +1868,7 @@
     <w:link w:val="FooterChar"/>
     <w:uiPriority w:val="99"/>
     <w:unhideWhenUsed/>
-    <w:rsid w:val="00846A5C"/>
+    <w:rsid w:val="00B82833"/>
     <w:pPr>
       <w:tabs>
         <w:tab w:val="center" w:pos="4680"/>
@@ -1880,10 +1881,11 @@
     <w:basedOn w:val="DefaultParagraphFont"/>
     <w:link w:val="Footer"/>
     <w:uiPriority w:val="99"/>
-    <w:rsid w:val="00846A5C"/>
+    <w:rsid w:val="00B82833"/>
     <w:rPr>
       <w:rFonts w:ascii="Arial" w:hAnsi="Times New Roman" w:cs="Arial"/>
       <w:kern w:val="24"/>
+      <w:sz w:val="24"/>
       <w:szCs w:val="24"/>
     </w:rPr>
   </w:style>

</xml_diff>